<commit_message>
last arrangements in the documentation according the Alex feedback by Lisdey
</commit_message>
<xml_diff>
--- a/thesis/JMXPlugIn_Lisdey/jWebSocket - JMX Plug-in - Developer Guide .docx
+++ b/thesis/JMXPlugIn_Lisdey/jWebSocket - JMX Plug-in - Developer Guide .docx
@@ -90,7 +90,6 @@
           <w:lang w:val="en-US"/>
         </w:rPr>
       </w:pPr>
-      <w:proofErr w:type="gramStart"/>
       <w:r>
         <w:rPr>
           <w:rFonts w:ascii="Arial" w:hAnsi="Arial" w:cs="Arial"/>
@@ -103,7 +102,6 @@
         </w:rPr>
         <w:t>jWebSocket</w:t>
       </w:r>
-      <w:proofErr w:type="gramEnd"/>
     </w:p>
     <w:p>
       <w:pPr>
@@ -584,25 +582,7 @@
           <w:iCs/>
           <w:lang w:val="en-US" w:bidi="es-ES"/>
         </w:rPr>
-        <w:t xml:space="preserve">To achieve it, this module uses the JMX integration provided by </w:t>
-      </w:r>
-      <w:proofErr w:type="gramStart"/>
-      <w:r>
-        <w:rPr>
-          <w:rFonts w:ascii="Arial" w:eastAsia="Humnst777 Lt BT" w:hAnsi="Arial" w:cs="Humnst777 Lt BT"/>
-          <w:iCs/>
-          <w:lang w:val="en-US" w:bidi="es-ES"/>
-        </w:rPr>
-        <w:t>Spring</w:t>
-      </w:r>
-      <w:proofErr w:type="gramEnd"/>
-      <w:r>
-        <w:rPr>
-          <w:rFonts w:ascii="Arial" w:eastAsia="Humnst777 Lt BT" w:hAnsi="Arial" w:cs="Humnst777 Lt BT"/>
-          <w:iCs/>
-          <w:lang w:val="en-US" w:bidi="es-ES"/>
-        </w:rPr>
-        <w:t xml:space="preserve"> framework, specifically modifying the class export mechanism for coupling </w:t>
+        <w:t xml:space="preserve">To achieve it, this module uses the JMX integration provided by Spring framework, specifically modifying the class export mechanism for coupling </w:t>
       </w:r>
       <w:r>
         <w:rPr>
@@ -1852,25 +1832,7 @@
           <w:iCs/>
           <w:lang w:val="en-US" w:bidi="es-ES"/>
         </w:rPr>
-        <w:t xml:space="preserve">Using </w:t>
-      </w:r>
-      <w:proofErr w:type="gramStart"/>
-      <w:r>
-        <w:rPr>
-          <w:rFonts w:ascii="Arial" w:eastAsia="Humnst777 Lt BT" w:hAnsi="Arial" w:cs="Humnst777 Lt BT"/>
-          <w:iCs/>
-          <w:lang w:val="en-US" w:bidi="es-ES"/>
-        </w:rPr>
-        <w:t>Spring</w:t>
-      </w:r>
-      <w:proofErr w:type="gramEnd"/>
-      <w:r>
-        <w:rPr>
-          <w:rFonts w:ascii="Arial" w:eastAsia="Humnst777 Lt BT" w:hAnsi="Arial" w:cs="Humnst777 Lt BT"/>
-          <w:iCs/>
-          <w:lang w:val="en-US" w:bidi="es-ES"/>
-        </w:rPr>
-        <w:t xml:space="preserve"> framework specifically JMX integration present therein.</w:t>
+        <w:t>Using Spring framework specifically JMX integration present therein.</w:t>
       </w:r>
     </w:p>
     <w:p>
@@ -3991,6 +3953,8 @@
           <w:lang w:val="en-US"/>
         </w:rPr>
       </w:pPr>
+      <w:bookmarkStart w:id="2" w:name="_GoBack"/>
+      <w:bookmarkEnd w:id="2"/>
     </w:p>
     <w:p>
       <w:pPr>
@@ -4178,7 +4142,6 @@
         </w:rPr>
       </w:pPr>
       <w:proofErr w:type="spellStart"/>
-      <w:proofErr w:type="gramStart"/>
       <w:r>
         <w:rPr>
           <w:rFonts w:ascii="Arial" w:hAnsi="Arial" w:cs="Arial"/>
@@ -4189,7 +4152,6 @@
         <w:t>src</w:t>
       </w:r>
       <w:proofErr w:type="spellEnd"/>
-      <w:proofErr w:type="gramEnd"/>
       <w:r>
         <w:rPr>
           <w:rFonts w:ascii="Arial" w:hAnsi="Arial" w:cs="Arial"/>
@@ -4237,7 +4199,6 @@
           <w:lang w:val="en-US"/>
         </w:rPr>
       </w:pPr>
-      <w:proofErr w:type="gramStart"/>
       <w:r>
         <w:rPr>
           <w:rFonts w:ascii="Arial" w:hAnsi="Arial" w:cs="Arial"/>
@@ -4247,22 +4208,39 @@
         </w:rPr>
         <w:t>target</w:t>
       </w:r>
+      <w:r>
+        <w:rPr>
+          <w:rFonts w:ascii="Arial" w:hAnsi="Arial" w:cs="Arial"/>
+          <w:color w:val="000000"/>
+          <w:lang w:val="en-US" w:eastAsia="en-US"/>
+        </w:rPr>
+        <w:t xml:space="preserve">: </w:t>
+      </w:r>
+      <w:r>
+        <w:rPr>
+          <w:rFonts w:ascii="Arial" w:hAnsi="Arial" w:cs="Arial"/>
+          <w:bCs/>
+          <w:lang w:val="en-US"/>
+        </w:rPr>
+        <w:t xml:space="preserve">This directory temporarily stores the compiled source </w:t>
+      </w:r>
+      <w:proofErr w:type="gramStart"/>
+      <w:r>
+        <w:rPr>
+          <w:rFonts w:ascii="Arial" w:hAnsi="Arial" w:cs="Arial"/>
+          <w:bCs/>
+          <w:lang w:val="en-US"/>
+        </w:rPr>
+        <w:t>code,</w:t>
+      </w:r>
       <w:proofErr w:type="gramEnd"/>
       <w:r>
         <w:rPr>
           <w:rFonts w:ascii="Arial" w:hAnsi="Arial" w:cs="Arial"/>
-          <w:color w:val="000000"/>
-          <w:lang w:val="en-US" w:eastAsia="en-US"/>
-        </w:rPr>
-        <w:t xml:space="preserve">: </w:t>
-      </w:r>
-      <w:r>
-        <w:rPr>
-          <w:rFonts w:ascii="Arial" w:hAnsi="Arial" w:cs="Arial"/>
           <w:bCs/>
           <w:lang w:val="en-US"/>
         </w:rPr>
-        <w:t>This directory temporarily stores the compiled source code, its content is not included in the version control.</w:t>
+        <w:t xml:space="preserve"> its content is not included in the version control.</w:t>
       </w:r>
     </w:p>
     <w:p>
@@ -4330,7 +4308,6 @@
         <w:spacing w:after="113" w:line="360" w:lineRule="auto"/>
         <w:jc w:val="both"/>
         <w:rPr>
-          <w:ins w:id="2" w:author="aschulze" w:date="2012-05-29T14:48:00Z"/>
           <w:rFonts w:ascii="Arial" w:hAnsi="Arial" w:cs="Arial"/>
           <w:bCs/>
           <w:lang w:val="en-US"/>
@@ -4376,16 +4353,232 @@
           <w:lang w:val="en-US"/>
         </w:rPr>
       </w:pPr>
-      <w:ins w:id="3" w:author="aschulze" w:date="2012-05-29T14:48:00Z">
-        <w:r>
-          <w:rPr>
-            <w:rFonts w:ascii="Arial" w:hAnsi="Arial" w:cs="Arial"/>
-            <w:bCs/>
-            <w:lang w:val="en-US"/>
-          </w:rPr>
-          <w:t>New: maybe you can mention one-jar.xml too here? Please see my comments in the mail.</w:t>
-        </w:r>
-      </w:ins>
+      <w:r>
+        <w:rPr>
+          <w:rFonts w:ascii="Arial" w:hAnsi="Arial" w:cs="Arial"/>
+          <w:bCs/>
+          <w:lang w:val="en-US"/>
+        </w:rPr>
+        <w:t xml:space="preserve">The </w:t>
+      </w:r>
+      <w:r>
+        <w:rPr>
+          <w:rFonts w:ascii="Arial" w:hAnsi="Arial" w:cs="Arial"/>
+          <w:bCs/>
+          <w:lang w:val="en-US"/>
+        </w:rPr>
+        <w:t xml:space="preserve">JMXPlugIn </w:t>
+      </w:r>
+      <w:r>
+        <w:rPr>
+          <w:rFonts w:ascii="Arial" w:hAnsi="Arial" w:cs="Arial"/>
+          <w:bCs/>
+          <w:lang w:val="en-US"/>
+        </w:rPr>
+        <w:t xml:space="preserve">module </w:t>
+      </w:r>
+      <w:r>
+        <w:rPr>
+          <w:rFonts w:ascii="Arial" w:hAnsi="Arial" w:cs="Arial"/>
+          <w:bCs/>
+          <w:lang w:val="en-US"/>
+        </w:rPr>
+        <w:t>uses an external library called MX4J</w:t>
+      </w:r>
+      <w:r>
+        <w:rPr>
+          <w:rFonts w:ascii="Arial" w:hAnsi="Arial" w:cs="Arial"/>
+          <w:bCs/>
+          <w:lang w:val="en-US"/>
+        </w:rPr>
+        <w:t xml:space="preserve">. In order to reduce </w:t>
+      </w:r>
+      <w:r>
+        <w:rPr>
+          <w:rFonts w:ascii="Arial" w:hAnsi="Arial" w:cs="Arial"/>
+          <w:bCs/>
+          <w:lang w:val="en-US"/>
+        </w:rPr>
+        <w:t xml:space="preserve">the </w:t>
+      </w:r>
+      <w:r>
+        <w:rPr>
+          <w:rFonts w:ascii="Arial" w:hAnsi="Arial" w:cs="Arial"/>
+          <w:bCs/>
+          <w:lang w:val="en-US"/>
+        </w:rPr>
+        <w:t xml:space="preserve">external dependencies and provide a complete solution in </w:t>
+      </w:r>
+      <w:r>
+        <w:rPr>
+          <w:rFonts w:ascii="Arial" w:hAnsi="Arial" w:cs="Arial"/>
+          <w:bCs/>
+          <w:lang w:val="en-US"/>
+        </w:rPr>
+        <w:t>a single</w:t>
+      </w:r>
+      <w:r>
+        <w:rPr>
+          <w:rFonts w:ascii="Arial" w:hAnsi="Arial" w:cs="Arial"/>
+          <w:bCs/>
+          <w:lang w:val="en-US"/>
+        </w:rPr>
+        <w:t xml:space="preserve"> </w:t>
+      </w:r>
+      <w:r>
+        <w:rPr>
+          <w:rFonts w:ascii="Arial" w:hAnsi="Arial" w:cs="Arial"/>
+          <w:bCs/>
+          <w:lang w:val="en-US"/>
+        </w:rPr>
+        <w:t>.</w:t>
+      </w:r>
+      <w:r>
+        <w:rPr>
+          <w:rFonts w:ascii="Arial" w:hAnsi="Arial" w:cs="Arial"/>
+          <w:bCs/>
+          <w:lang w:val="en-US"/>
+        </w:rPr>
+        <w:t>jar</w:t>
+      </w:r>
+      <w:r>
+        <w:rPr>
+          <w:rFonts w:ascii="Arial" w:hAnsi="Arial" w:cs="Arial"/>
+          <w:bCs/>
+          <w:lang w:val="en-US"/>
+        </w:rPr>
+        <w:t>,</w:t>
+      </w:r>
+      <w:r>
+        <w:rPr>
+          <w:rFonts w:ascii="Arial" w:hAnsi="Arial" w:cs="Arial"/>
+          <w:bCs/>
+          <w:lang w:val="en-US"/>
+        </w:rPr>
+        <w:t xml:space="preserve"> we bundle this library using the one-jar plug-in of Maven. The following image shows the location of one-jar.xml </w:t>
+      </w:r>
+      <w:r>
+        <w:rPr>
+          <w:rFonts w:ascii="Arial" w:hAnsi="Arial" w:cs="Arial"/>
+          <w:bCs/>
+          <w:lang w:val="en-US"/>
+        </w:rPr>
+        <w:t xml:space="preserve">configuration </w:t>
+      </w:r>
+      <w:r>
+        <w:rPr>
+          <w:rFonts w:ascii="Arial" w:hAnsi="Arial" w:cs="Arial"/>
+          <w:bCs/>
+          <w:lang w:val="en-US"/>
+        </w:rPr>
+        <w:t>file:</w:t>
+      </w:r>
+    </w:p>
+    <w:p>
+      <w:pPr>
+        <w:pStyle w:val="Standard"/>
+        <w:tabs>
+          <w:tab w:val="left" w:pos="0"/>
+        </w:tabs>
+        <w:spacing w:after="113" w:line="360" w:lineRule="auto"/>
+        <w:jc w:val="both"/>
+        <w:rPr>
+          <w:rFonts w:ascii="Arial" w:hAnsi="Arial" w:cs="Arial"/>
+          <w:bCs/>
+          <w:noProof/>
+          <w:lang w:val="en-US" w:eastAsia="en-US"/>
+        </w:rPr>
+      </w:pPr>
+      <w:r>
+        <w:rPr>
+          <w:rFonts w:ascii="Arial" w:hAnsi="Arial" w:cs="Arial"/>
+          <w:bCs/>
+          <w:noProof/>
+          <w:lang w:val="en-US" w:eastAsia="en-US"/>
+        </w:rPr>
+        <w:drawing>
+          <wp:inline distT="0" distB="0" distL="0" distR="0" wp14:anchorId="7A7DCCA4" wp14:editId="47209EFF">
+            <wp:extent cx="5317947" cy="1024128"/>
+            <wp:effectExtent l="0" t="0" r="0" b="0"/>
+            <wp:docPr id="2" name="folder one-jar.png"/>
+            <wp:cNvGraphicFramePr>
+              <a:graphicFrameLocks xmlns:a="http://schemas.openxmlformats.org/drawingml/2006/main" noChangeAspect="1"/>
+            </wp:cNvGraphicFramePr>
+            <a:graphic xmlns:a="http://schemas.openxmlformats.org/drawingml/2006/main">
+              <a:graphicData uri="http://schemas.openxmlformats.org/drawingml/2006/picture">
+                <pic:pic xmlns:pic="http://schemas.openxmlformats.org/drawingml/2006/picture">
+                  <pic:nvPicPr>
+                    <pic:cNvPr id="0" name="folder one-jar.png"/>
+                    <pic:cNvPicPr/>
+                  </pic:nvPicPr>
+                  <pic:blipFill rotWithShape="1">
+                    <a:blip r:link="rId13"/>
+                    <a:srcRect r="23115"/>
+                    <a:stretch/>
+                  </pic:blipFill>
+                  <pic:spPr bwMode="auto">
+                    <a:xfrm>
+                      <a:off x="0" y="0"/>
+                      <a:ext cx="5332006" cy="1026836"/>
+                    </a:xfrm>
+                    <a:prstGeom prst="rect">
+                      <a:avLst/>
+                    </a:prstGeom>
+                    <a:ln>
+                      <a:noFill/>
+                    </a:ln>
+                    <a:extLst>
+                      <a:ext uri="{53640926-AAD7-44D8-BBD7-CCE9431645EC}">
+                        <a14:shadowObscured xmlns:a14="http://schemas.microsoft.com/office/drawing/2010/main"/>
+                      </a:ext>
+                    </a:extLst>
+                  </pic:spPr>
+                </pic:pic>
+              </a:graphicData>
+            </a:graphic>
+          </wp:inline>
+        </w:drawing>
+      </w:r>
+    </w:p>
+    <w:p>
+      <w:pPr>
+        <w:pStyle w:val="Standard"/>
+        <w:tabs>
+          <w:tab w:val="left" w:pos="0"/>
+        </w:tabs>
+        <w:spacing w:after="113" w:line="360" w:lineRule="auto"/>
+        <w:jc w:val="both"/>
+        <w:rPr>
+          <w:rFonts w:ascii="Arial" w:hAnsi="Arial" w:cs="Arial"/>
+          <w:bCs/>
+          <w:lang w:val="en-US"/>
+        </w:rPr>
+      </w:pPr>
+      <w:r>
+        <w:rPr>
+          <w:rFonts w:ascii="Arial" w:hAnsi="Arial" w:cs="Arial"/>
+          <w:bCs/>
+          <w:u w:val="single"/>
+          <w:lang w:val="en-US"/>
+        </w:rPr>
+        <w:t>one-jar.xml</w:t>
+      </w:r>
+      <w:r>
+        <w:rPr>
+          <w:rFonts w:ascii="Arial" w:hAnsi="Arial" w:cs="Arial"/>
+          <w:bCs/>
+          <w:lang w:val="en-US"/>
+        </w:rPr>
+        <w:t xml:space="preserve">: </w:t>
+      </w:r>
+      <w:r>
+        <w:rPr>
+          <w:rFonts w:ascii="Arial" w:hAnsi="Arial" w:cs="Arial"/>
+          <w:bCs/>
+          <w:lang w:val="en-US"/>
+        </w:rPr>
+        <w:t>contains the configuration of the one-jar plug-in of Maven to create a complete solution of the JMXPlugIn module in a single .jar.</w:t>
+      </w:r>
     </w:p>
     <w:p>
       <w:pPr>
@@ -4637,7 +4830,15 @@
                 <w:rFonts w:ascii="Arial" w:hAnsi="Arial" w:cs="Arial"/>
                 <w:lang w:val="en-US" w:eastAsia="en-US"/>
               </w:rPr>
-              <w:t>infrastructure to use and initialize all other components within the module.</w:t>
+              <w:t xml:space="preserve">infrastructure to use and initialize all other components </w:t>
+            </w:r>
+            <w:r>
+              <w:rPr>
+                <w:rFonts w:ascii="Arial" w:hAnsi="Arial" w:cs="Arial"/>
+                <w:lang w:val="en-US" w:eastAsia="en-US"/>
+              </w:rPr>
+              <w:lastRenderedPageBreak/>
+              <w:t>within the module.</w:t>
             </w:r>
           </w:p>
         </w:tc>
@@ -4667,6 +4868,7 @@
                 <w:rFonts w:ascii="Arial" w:hAnsi="Arial" w:cs="Arial"/>
                 <w:lang w:eastAsia="en-US"/>
               </w:rPr>
+              <w:lastRenderedPageBreak/>
               <w:t>JMXPlugInFunctions</w:t>
             </w:r>
             <w:proofErr w:type="spellEnd"/>
@@ -4981,15 +5183,7 @@
                 <w:rFonts w:ascii="Arial" w:hAnsi="Arial" w:cs="Arial"/>
                 <w:lang w:val="en-US" w:eastAsia="en-US"/>
               </w:rPr>
-              <w:t xml:space="preserve">s </w:t>
-            </w:r>
-            <w:r>
-              <w:rPr>
-                <w:rFonts w:ascii="Arial" w:hAnsi="Arial" w:cs="Arial"/>
-                <w:lang w:val="en-US" w:eastAsia="en-US"/>
-              </w:rPr>
-              <w:lastRenderedPageBreak/>
-              <w:t xml:space="preserve">responsible for reading all the configuration files created for this purpose and register </w:t>
+              <w:t xml:space="preserve">s responsible for reading all the configuration files created for this purpose and register </w:t>
             </w:r>
             <w:r>
               <w:rPr>
@@ -5806,6 +6000,7 @@
                 <w:rFonts w:ascii="Arial" w:hAnsi="Arial" w:cs="Arial"/>
                 <w:lang w:eastAsia="en-US"/>
               </w:rPr>
+              <w:lastRenderedPageBreak/>
               <w:t>JMXPluginDefinition</w:t>
             </w:r>
             <w:proofErr w:type="spellEnd"/>
@@ -6106,15 +6301,7 @@
                 <w:rFonts w:ascii="Arial" w:hAnsi="Arial" w:cs="Arial"/>
                 <w:lang w:val="en-US" w:eastAsia="en-US"/>
               </w:rPr>
-              <w:t>plug-</w:t>
-            </w:r>
-            <w:r>
-              <w:rPr>
-                <w:rFonts w:ascii="Arial" w:hAnsi="Arial" w:cs="Arial"/>
-                <w:lang w:val="en-US" w:eastAsia="en-US"/>
-              </w:rPr>
-              <w:lastRenderedPageBreak/>
-              <w:t>ins</w:t>
+              <w:t>plug-ins</w:t>
             </w:r>
             <w:r>
               <w:rPr>
@@ -6158,7 +6345,6 @@
                 <w:rFonts w:ascii="Arial" w:hAnsi="Arial" w:cs="Arial"/>
                 <w:lang w:eastAsia="en-US"/>
               </w:rPr>
-              <w:lastRenderedPageBreak/>
               <w:t>ParameterDefinition</w:t>
             </w:r>
             <w:proofErr w:type="spellEnd"/>
@@ -6996,7 +7182,15 @@
                 <w:rFonts w:ascii="Arial" w:hAnsi="Arial" w:cs="Arial"/>
                 <w:lang w:val="en-US" w:eastAsia="en-US"/>
               </w:rPr>
-              <w:t xml:space="preserve"> data type, which is used by the JMX technology for working with complex data types </w:t>
+              <w:t xml:space="preserve"> data type, which is used by the JMX </w:t>
+            </w:r>
+            <w:r>
+              <w:rPr>
+                <w:rFonts w:ascii="Arial" w:hAnsi="Arial" w:cs="Arial"/>
+                <w:lang w:val="en-US" w:eastAsia="en-US"/>
+              </w:rPr>
+              <w:lastRenderedPageBreak/>
+              <w:t xml:space="preserve">technology for working with complex data types </w:t>
             </w:r>
             <w:r>
               <w:rPr>
@@ -7040,6 +7234,7 @@
                 <w:rFonts w:ascii="Arial" w:hAnsi="Arial" w:cs="Arial"/>
                 <w:lang w:eastAsia="en-US"/>
               </w:rPr>
+              <w:lastRenderedPageBreak/>
               <w:t>JMXPlugInAuthenticator</w:t>
             </w:r>
             <w:proofErr w:type="spellEnd"/>
@@ -7094,8 +7289,6 @@
           <w:lang w:bidi="ar-SA"/>
         </w:rPr>
       </w:pPr>
-      <w:bookmarkStart w:id="4" w:name="_GoBack"/>
-      <w:bookmarkEnd w:id="4"/>
     </w:p>
     <w:p>
       <w:pPr>
@@ -7260,6 +7453,7 @@
     <w:p>
       <w:pPr>
         <w:spacing w:line="360" w:lineRule="auto"/>
+        <w:jc w:val="both"/>
         <w:rPr>
           <w:rFonts w:ascii="Arial" w:hAnsi="Arial" w:cs="Arial"/>
           <w:lang w:val="en-US" w:eastAsia="en-US"/>
@@ -7270,15 +7464,7 @@
           <w:rFonts w:ascii="Arial" w:hAnsi="Arial" w:cs="Arial"/>
           <w:lang w:val="en-US" w:eastAsia="en-US"/>
         </w:rPr>
-        <w:t xml:space="preserve">The common code standards used to develop the JMXPlugIn module are the </w:t>
-      </w:r>
-      <w:r>
-        <w:rPr>
-          <w:rFonts w:ascii="Arial" w:hAnsi="Arial" w:cs="Arial"/>
-          <w:lang w:val="en-US" w:eastAsia="en-US"/>
-        </w:rPr>
-        <w:lastRenderedPageBreak/>
-        <w:t>same defined to jWebSocket framework.</w:t>
+        <w:t>The common code standards used to develop the JMXPlugIn module are the same defined to jWebSocket framework.</w:t>
       </w:r>
     </w:p>
     <w:p>
@@ -7597,18 +7783,8 @@
           <w:color w:val="000000"/>
           <w:lang w:val="en-US"/>
         </w:rPr>
-        <w:t xml:space="preserve">support provided by </w:t>
-      </w:r>
-      <w:proofErr w:type="gramStart"/>
-      <w:r>
-        <w:rPr>
-          <w:rFonts w:ascii="Arial" w:hAnsi="Arial" w:cs="Arial"/>
-          <w:color w:val="000000"/>
-          <w:lang w:val="en-US"/>
-        </w:rPr>
-        <w:t>Spring</w:t>
-      </w:r>
-      <w:proofErr w:type="gramEnd"/>
+        <w:t>support provided by Spring</w:t>
+      </w:r>
       <w:r>
         <w:rPr>
           <w:rFonts w:ascii="Arial" w:hAnsi="Arial" w:cs="Arial"/>
@@ -7663,25 +7839,7 @@
           <w:color w:val="000000"/>
           <w:lang w:val="en-US"/>
         </w:rPr>
-        <w:t xml:space="preserve">annotations, </w:t>
-      </w:r>
-      <w:proofErr w:type="gramStart"/>
-      <w:r>
-        <w:rPr>
-          <w:rFonts w:ascii="Arial" w:hAnsi="Arial" w:cs="Arial"/>
-          <w:color w:val="000000"/>
-          <w:lang w:val="en-US"/>
-        </w:rPr>
-        <w:t>Spring</w:t>
-      </w:r>
-      <w:proofErr w:type="gramEnd"/>
-      <w:r>
-        <w:rPr>
-          <w:rFonts w:ascii="Arial" w:hAnsi="Arial" w:cs="Arial"/>
-          <w:color w:val="000000"/>
-          <w:lang w:val="en-US"/>
-        </w:rPr>
-        <w:t xml:space="preserve"> default mechanisms that limit the </w:t>
+        <w:t xml:space="preserve">annotations, Spring default mechanisms that limit the </w:t>
       </w:r>
       <w:r>
         <w:rPr>
@@ -7922,6 +8080,7 @@
           <w:color w:val="000000"/>
           <w:lang w:val="en-US" w:bidi="es-ES"/>
         </w:rPr>
+        <w:lastRenderedPageBreak/>
         <w:t xml:space="preserve">To develop the </w:t>
       </w:r>
       <w:r>
@@ -7948,23 +8107,13 @@
         </w:rPr>
         <w:t xml:space="preserve">the </w:t>
       </w:r>
-      <w:proofErr w:type="gramStart"/>
       <w:r>
         <w:rPr>
           <w:rFonts w:ascii="Arial" w:eastAsia="Bitstream Vera Sans" w:hAnsi="Arial" w:cs="Arial"/>
           <w:color w:val="000000"/>
           <w:lang w:val="en-US" w:bidi="es-ES"/>
         </w:rPr>
-        <w:t>Spring</w:t>
-      </w:r>
-      <w:proofErr w:type="gramEnd"/>
-      <w:r>
-        <w:rPr>
-          <w:rFonts w:ascii="Arial" w:eastAsia="Bitstream Vera Sans" w:hAnsi="Arial" w:cs="Arial"/>
-          <w:color w:val="000000"/>
-          <w:lang w:val="en-US" w:bidi="es-ES"/>
-        </w:rPr>
-        <w:t xml:space="preserve"> framework </w:t>
+        <w:t xml:space="preserve">Spring framework </w:t>
       </w:r>
       <w:r>
         <w:rPr>
@@ -8153,35 +8302,17 @@
           <w:color w:val="000000"/>
           <w:lang w:val="en-US" w:bidi="es-ES"/>
         </w:rPr>
-        <w:t xml:space="preserve"> any additional configuration. For more information on the </w:t>
-      </w:r>
-      <w:proofErr w:type="gramStart"/>
+        <w:t xml:space="preserve"> any additional configuration. For more information on the Spring framework visit the following link:</w:t>
+      </w:r>
       <w:r>
         <w:rPr>
           <w:rFonts w:ascii="Arial" w:eastAsia="Bitstream Vera Sans" w:hAnsi="Arial" w:cs="Arial"/>
           <w:color w:val="000000"/>
           <w:lang w:val="en-US" w:bidi="es-ES"/>
         </w:rPr>
-        <w:t>Spring</w:t>
-      </w:r>
-      <w:proofErr w:type="gramEnd"/>
-      <w:r>
-        <w:rPr>
-          <w:rFonts w:ascii="Arial" w:eastAsia="Bitstream Vera Sans" w:hAnsi="Arial" w:cs="Arial"/>
-          <w:color w:val="000000"/>
-          <w:lang w:val="en-US" w:bidi="es-ES"/>
-        </w:rPr>
-        <w:t xml:space="preserve"> framework visit the following link:</w:t>
-      </w:r>
-      <w:r>
-        <w:rPr>
-          <w:rFonts w:ascii="Arial" w:eastAsia="Bitstream Vera Sans" w:hAnsi="Arial" w:cs="Arial"/>
-          <w:color w:val="000000"/>
-          <w:lang w:val="en-US" w:bidi="es-ES"/>
-        </w:rPr>
         <w:t xml:space="preserve"> </w:t>
       </w:r>
-      <w:hyperlink r:id="rId13" w:history="1">
+      <w:hyperlink r:id="rId14" w:history="1">
         <w:r>
           <w:rPr>
             <w:rStyle w:val="Hipervnculo"/>
@@ -8222,7 +8353,6 @@
           <w:color w:val="000000"/>
           <w:lang w:val="en-US" w:bidi="es-ES"/>
         </w:rPr>
-        <w:lastRenderedPageBreak/>
         <w:t xml:space="preserve">Moreover, </w:t>
       </w:r>
       <w:r>
@@ -8362,7 +8492,7 @@
         </w:rPr>
         <w:t xml:space="preserve"> </w:t>
       </w:r>
-      <w:hyperlink r:id="rId14" w:history="1">
+      <w:hyperlink r:id="rId15" w:history="1">
         <w:r>
           <w:rPr>
             <w:rStyle w:val="Hipervnculo"/>
@@ -12563,7 +12693,7 @@
 </file>
 
 <file path=customXml/itemProps1.xml><?xml version="1.0" encoding="utf-8"?>
-<ds:datastoreItem xmlns:ds="http://schemas.openxmlformats.org/officeDocument/2006/customXml" ds:itemID="{E179E829-47F9-4D03-92FD-A38B7966479C}">
+<ds:datastoreItem xmlns:ds="http://schemas.openxmlformats.org/officeDocument/2006/customXml" ds:itemID="{2568851F-7B0C-40F4-A1B5-87F065D666A7}">
   <ds:schemaRefs>
     <ds:schemaRef ds:uri="http://schemas.openxmlformats.org/officeDocument/2006/bibliography"/>
   </ds:schemaRefs>

</xml_diff>